<commit_message>
Chapter 8 bullets in draft
</commit_message>
<xml_diff>
--- a/Notes/RoughDraft.docx
+++ b/Notes/RoughDraft.docx
@@ -12747,7 +12747,6 @@
           <w:szCs w:val="24"/>
         </w:rPr>
       </w:pPr>
-      <w:bookmarkStart w:id="0" w:name="_GoBack"/>
       <w:r>
         <w:rPr>
           <w:noProof/>
@@ -12793,7 +12792,6 @@
           </wp:inline>
         </w:drawing>
       </w:r>
-      <w:bookmarkEnd w:id="0"/>
     </w:p>
     <w:p>
       <w:pPr>
@@ -15608,14 +15606,982 @@
           <w:szCs w:val="24"/>
         </w:rPr>
       </w:pPr>
-      <w:r>
-        <w:rPr>
-          <w:rFonts w:ascii="Times New Roman" w:hAnsi="Times New Roman" w:cs="Times New Roman"/>
-          <w:b/>
-          <w:sz w:val="24"/>
-          <w:szCs w:val="24"/>
-        </w:rPr>
-        <w:t>https://wordnet.princeton.edu/documentation/lexnames5wn</w:t>
+      <w:hyperlink r:id="rId67" w:history="1">
+        <w:r>
+          <w:rPr>
+            <w:rStyle w:val="Hyperlink"/>
+            <w:rFonts w:ascii="Times New Roman" w:hAnsi="Times New Roman" w:cs="Times New Roman"/>
+            <w:b/>
+            <w:sz w:val="24"/>
+            <w:szCs w:val="24"/>
+          </w:rPr>
+          <w:t>https://wordnet.princeton.edu/documentation/lexnames5wn</w:t>
+        </w:r>
+      </w:hyperlink>
+    </w:p>
+    <w:p>
+      <w:pPr>
+        <w:spacing w:line="240" w:lineRule="auto"/>
+        <w:jc w:val="both"/>
+        <w:rPr>
+          <w:rFonts w:ascii="Times New Roman" w:hAnsi="Times New Roman" w:cs="Times New Roman"/>
+          <w:b/>
+          <w:sz w:val="24"/>
+          <w:szCs w:val="24"/>
+        </w:rPr>
+      </w:pPr>
+    </w:p>
+    <w:p>
+      <w:pPr>
+        <w:spacing w:line="240" w:lineRule="auto"/>
+        <w:jc w:val="both"/>
+        <w:rPr>
+          <w:rFonts w:ascii="Times New Roman" w:hAnsi="Times New Roman" w:cs="Times New Roman"/>
+          <w:b/>
+          <w:sz w:val="24"/>
+          <w:szCs w:val="24"/>
+        </w:rPr>
+      </w:pPr>
+    </w:p>
+    <w:p>
+      <w:pPr>
+        <w:spacing w:line="240" w:lineRule="auto"/>
+        <w:jc w:val="both"/>
+        <w:rPr>
+          <w:rFonts w:ascii="Times New Roman" w:hAnsi="Times New Roman" w:cs="Times New Roman"/>
+          <w:b/>
+          <w:sz w:val="24"/>
+          <w:szCs w:val="24"/>
+        </w:rPr>
+      </w:pPr>
+    </w:p>
+    <w:p>
+      <w:pPr>
+        <w:spacing w:line="240" w:lineRule="auto"/>
+        <w:jc w:val="both"/>
+        <w:rPr>
+          <w:rFonts w:ascii="Times New Roman" w:hAnsi="Times New Roman" w:cs="Times New Roman"/>
+          <w:b/>
+          <w:sz w:val="24"/>
+          <w:szCs w:val="24"/>
+        </w:rPr>
+      </w:pPr>
+    </w:p>
+    <w:p>
+      <w:pPr>
+        <w:spacing w:line="240" w:lineRule="auto"/>
+        <w:jc w:val="both"/>
+        <w:rPr>
+          <w:rFonts w:ascii="Times New Roman" w:hAnsi="Times New Roman" w:cs="Times New Roman"/>
+          <w:b/>
+          <w:sz w:val="24"/>
+          <w:szCs w:val="24"/>
+        </w:rPr>
+      </w:pPr>
+    </w:p>
+    <w:p>
+      <w:pPr>
+        <w:spacing w:line="240" w:lineRule="auto"/>
+        <w:jc w:val="both"/>
+        <w:rPr>
+          <w:rFonts w:ascii="Times New Roman" w:hAnsi="Times New Roman" w:cs="Times New Roman"/>
+          <w:b/>
+          <w:sz w:val="24"/>
+          <w:szCs w:val="24"/>
+        </w:rPr>
+      </w:pPr>
+    </w:p>
+    <w:p>
+      <w:pPr>
+        <w:spacing w:line="240" w:lineRule="auto"/>
+        <w:jc w:val="both"/>
+        <w:rPr>
+          <w:rFonts w:ascii="Times New Roman" w:hAnsi="Times New Roman" w:cs="Times New Roman"/>
+          <w:b/>
+          <w:sz w:val="24"/>
+          <w:szCs w:val="24"/>
+        </w:rPr>
+      </w:pPr>
+    </w:p>
+    <w:p>
+      <w:pPr>
+        <w:spacing w:line="240" w:lineRule="auto"/>
+        <w:jc w:val="both"/>
+        <w:rPr>
+          <w:rFonts w:ascii="Times New Roman" w:hAnsi="Times New Roman" w:cs="Times New Roman"/>
+          <w:b/>
+          <w:sz w:val="24"/>
+          <w:szCs w:val="24"/>
+        </w:rPr>
+      </w:pPr>
+    </w:p>
+    <w:p>
+      <w:pPr>
+        <w:spacing w:line="240" w:lineRule="auto"/>
+        <w:jc w:val="both"/>
+        <w:rPr>
+          <w:rFonts w:ascii="Times New Roman" w:hAnsi="Times New Roman" w:cs="Times New Roman"/>
+          <w:b/>
+          <w:sz w:val="24"/>
+          <w:szCs w:val="24"/>
+        </w:rPr>
+      </w:pPr>
+    </w:p>
+    <w:p>
+      <w:pPr>
+        <w:spacing w:line="240" w:lineRule="auto"/>
+        <w:jc w:val="both"/>
+        <w:rPr>
+          <w:rFonts w:ascii="Times New Roman" w:hAnsi="Times New Roman" w:cs="Times New Roman"/>
+          <w:b/>
+          <w:sz w:val="24"/>
+          <w:szCs w:val="24"/>
+        </w:rPr>
+      </w:pPr>
+    </w:p>
+    <w:p>
+      <w:pPr>
+        <w:spacing w:line="240" w:lineRule="auto"/>
+        <w:jc w:val="both"/>
+        <w:rPr>
+          <w:rFonts w:ascii="Times New Roman" w:hAnsi="Times New Roman" w:cs="Times New Roman"/>
+          <w:b/>
+          <w:sz w:val="24"/>
+          <w:szCs w:val="24"/>
+        </w:rPr>
+      </w:pPr>
+    </w:p>
+    <w:p>
+      <w:pPr>
+        <w:spacing w:line="240" w:lineRule="auto"/>
+        <w:jc w:val="both"/>
+        <w:rPr>
+          <w:rFonts w:ascii="Times New Roman" w:hAnsi="Times New Roman" w:cs="Times New Roman"/>
+          <w:b/>
+          <w:sz w:val="24"/>
+          <w:szCs w:val="24"/>
+        </w:rPr>
+      </w:pPr>
+    </w:p>
+    <w:p>
+      <w:pPr>
+        <w:spacing w:line="240" w:lineRule="auto"/>
+        <w:jc w:val="both"/>
+        <w:rPr>
+          <w:rFonts w:ascii="Times New Roman" w:hAnsi="Times New Roman" w:cs="Times New Roman"/>
+          <w:b/>
+          <w:sz w:val="24"/>
+          <w:szCs w:val="24"/>
+        </w:rPr>
+      </w:pPr>
+    </w:p>
+    <w:p>
+      <w:pPr>
+        <w:spacing w:line="240" w:lineRule="auto"/>
+        <w:jc w:val="center"/>
+        <w:rPr>
+          <w:rFonts w:ascii="Times New Roman" w:hAnsi="Times New Roman" w:cs="Times New Roman"/>
+          <w:b/>
+          <w:sz w:val="24"/>
+          <w:szCs w:val="24"/>
+        </w:rPr>
+      </w:pPr>
+      <w:r>
+        <w:rPr>
+          <w:rFonts w:ascii="Times New Roman" w:hAnsi="Times New Roman" w:cs="Times New Roman"/>
+          <w:b/>
+          <w:sz w:val="24"/>
+          <w:szCs w:val="24"/>
+        </w:rPr>
+        <w:lastRenderedPageBreak/>
+        <w:t xml:space="preserve">CHAPTER </w:t>
+      </w:r>
+      <w:r>
+        <w:rPr>
+          <w:rFonts w:ascii="Times New Roman" w:hAnsi="Times New Roman" w:cs="Times New Roman"/>
+          <w:b/>
+          <w:sz w:val="24"/>
+          <w:szCs w:val="24"/>
+        </w:rPr>
+        <w:t>8</w:t>
+      </w:r>
+    </w:p>
+    <w:p>
+      <w:pPr>
+        <w:spacing w:line="240" w:lineRule="auto"/>
+        <w:jc w:val="center"/>
+        <w:rPr>
+          <w:rFonts w:ascii="Times New Roman" w:hAnsi="Times New Roman" w:cs="Times New Roman"/>
+          <w:b/>
+          <w:sz w:val="24"/>
+          <w:szCs w:val="24"/>
+        </w:rPr>
+      </w:pPr>
+      <w:r>
+        <w:rPr>
+          <w:rFonts w:ascii="Times New Roman" w:hAnsi="Times New Roman" w:cs="Times New Roman"/>
+          <w:b/>
+          <w:sz w:val="24"/>
+          <w:szCs w:val="24"/>
+        </w:rPr>
+        <w:t>KNOWLEDGE REPRESENTATION</w:t>
+      </w:r>
+    </w:p>
+    <w:p>
+      <w:pPr>
+        <w:spacing w:line="240" w:lineRule="auto"/>
+        <w:jc w:val="both"/>
+        <w:rPr>
+          <w:rFonts w:ascii="Times New Roman" w:hAnsi="Times New Roman" w:cs="Times New Roman"/>
+          <w:b/>
+          <w:sz w:val="24"/>
+          <w:szCs w:val="24"/>
+        </w:rPr>
+      </w:pPr>
+      <w:r>
+        <w:rPr>
+          <w:rFonts w:ascii="Times New Roman" w:hAnsi="Times New Roman" w:cs="Times New Roman"/>
+          <w:b/>
+          <w:sz w:val="24"/>
+          <w:szCs w:val="24"/>
+        </w:rPr>
+        <w:t>8</w:t>
+      </w:r>
+      <w:r>
+        <w:rPr>
+          <w:rFonts w:ascii="Times New Roman" w:hAnsi="Times New Roman" w:cs="Times New Roman"/>
+          <w:b/>
+          <w:sz w:val="24"/>
+          <w:szCs w:val="24"/>
+        </w:rPr>
+        <w:t>.1 Overview</w:t>
+      </w:r>
+    </w:p>
+    <w:p>
+      <w:pPr>
+        <w:spacing w:line="240" w:lineRule="auto"/>
+        <w:jc w:val="both"/>
+        <w:rPr>
+          <w:rFonts w:ascii="Times New Roman" w:hAnsi="Times New Roman" w:cs="Times New Roman"/>
+          <w:sz w:val="24"/>
+          <w:szCs w:val="24"/>
+        </w:rPr>
+      </w:pPr>
+      <w:r>
+        <w:rPr>
+          <w:rFonts w:ascii="Times New Roman" w:hAnsi="Times New Roman" w:cs="Times New Roman"/>
+          <w:sz w:val="24"/>
+          <w:szCs w:val="24"/>
+        </w:rPr>
+        <w:t>The system that has been designed uses an ASP-based approach to represent knowledge from natural language text. So, a basic understanding of answer-set programming is required to understand the remainder of the thesis. This chapter introduces the answer-set programming paradigm and further elaborates on some of the important definitions, concepts and patterns used in answer-set programming. At the end of this chapter, we will go over some of the systems that are developed to run ASP programs.</w:t>
+      </w:r>
+    </w:p>
+    <w:p>
+      <w:pPr>
+        <w:spacing w:line="240" w:lineRule="auto"/>
+        <w:jc w:val="both"/>
+        <w:rPr>
+          <w:rFonts w:ascii="Times New Roman" w:hAnsi="Times New Roman" w:cs="Times New Roman"/>
+          <w:b/>
+          <w:sz w:val="24"/>
+          <w:szCs w:val="24"/>
+        </w:rPr>
+      </w:pPr>
+      <w:r>
+        <w:rPr>
+          <w:rFonts w:ascii="Times New Roman" w:hAnsi="Times New Roman" w:cs="Times New Roman"/>
+          <w:b/>
+          <w:sz w:val="24"/>
+          <w:szCs w:val="24"/>
+        </w:rPr>
+        <w:t>8</w:t>
+      </w:r>
+      <w:r>
+        <w:rPr>
+          <w:rFonts w:ascii="Times New Roman" w:hAnsi="Times New Roman" w:cs="Times New Roman"/>
+          <w:b/>
+          <w:sz w:val="24"/>
+          <w:szCs w:val="24"/>
+        </w:rPr>
+        <w:t>.</w:t>
+      </w:r>
+      <w:r>
+        <w:rPr>
+          <w:rFonts w:ascii="Times New Roman" w:hAnsi="Times New Roman" w:cs="Times New Roman"/>
+          <w:b/>
+          <w:sz w:val="24"/>
+          <w:szCs w:val="24"/>
+        </w:rPr>
+        <w:t>2</w:t>
+      </w:r>
+      <w:r>
+        <w:rPr>
+          <w:rFonts w:ascii="Times New Roman" w:hAnsi="Times New Roman" w:cs="Times New Roman"/>
+          <w:b/>
+          <w:sz w:val="24"/>
+          <w:szCs w:val="24"/>
+        </w:rPr>
+        <w:t xml:space="preserve"> </w:t>
+      </w:r>
+      <w:r>
+        <w:rPr>
+          <w:rFonts w:ascii="Times New Roman" w:hAnsi="Times New Roman" w:cs="Times New Roman"/>
+          <w:b/>
+          <w:sz w:val="24"/>
+          <w:szCs w:val="24"/>
+        </w:rPr>
+        <w:t>Semantic Graph</w:t>
+      </w:r>
+      <w:r>
+        <w:rPr>
+          <w:rFonts w:ascii="Times New Roman" w:hAnsi="Times New Roman" w:cs="Times New Roman"/>
+          <w:b/>
+          <w:sz w:val="24"/>
+          <w:szCs w:val="24"/>
+        </w:rPr>
+        <w:t xml:space="preserve"> and Event Tree</w:t>
+      </w:r>
+    </w:p>
+    <w:p>
+      <w:pPr>
+        <w:spacing w:line="240" w:lineRule="auto"/>
+        <w:jc w:val="both"/>
+        <w:rPr>
+          <w:rFonts w:ascii="Times New Roman" w:hAnsi="Times New Roman" w:cs="Times New Roman"/>
+          <w:b/>
+          <w:sz w:val="24"/>
+          <w:szCs w:val="24"/>
+        </w:rPr>
+      </w:pPr>
+      <w:r>
+        <w:rPr>
+          <w:rFonts w:ascii="Times New Roman" w:hAnsi="Times New Roman" w:cs="Times New Roman"/>
+          <w:b/>
+          <w:sz w:val="24"/>
+          <w:szCs w:val="24"/>
+        </w:rPr>
+        <w:t>8.3 Predicate Generation</w:t>
+      </w:r>
+    </w:p>
+    <w:p>
+      <w:pPr>
+        <w:spacing w:line="240" w:lineRule="auto"/>
+        <w:jc w:val="both"/>
+        <w:rPr>
+          <w:rFonts w:ascii="Times New Roman" w:hAnsi="Times New Roman" w:cs="Times New Roman"/>
+          <w:b/>
+          <w:sz w:val="24"/>
+          <w:szCs w:val="24"/>
+        </w:rPr>
+      </w:pPr>
+      <w:r>
+        <w:rPr>
+          <w:rFonts w:ascii="Times New Roman" w:hAnsi="Times New Roman" w:cs="Times New Roman"/>
+          <w:b/>
+          <w:sz w:val="24"/>
+          <w:szCs w:val="24"/>
+        </w:rPr>
+        <w:t>8.3.1 Event Predicate</w:t>
+      </w:r>
+    </w:p>
+    <w:p>
+      <w:pPr>
+        <w:spacing w:line="240" w:lineRule="auto"/>
+        <w:jc w:val="both"/>
+        <w:rPr>
+          <w:rFonts w:ascii="Times New Roman" w:hAnsi="Times New Roman" w:cs="Times New Roman"/>
+          <w:b/>
+          <w:sz w:val="24"/>
+          <w:szCs w:val="24"/>
+        </w:rPr>
+      </w:pPr>
+      <w:r>
+        <w:rPr>
+          <w:rFonts w:ascii="Times New Roman" w:hAnsi="Times New Roman" w:cs="Times New Roman"/>
+          <w:b/>
+          <w:sz w:val="24"/>
+          <w:szCs w:val="24"/>
+        </w:rPr>
+        <w:t>8.3.</w:t>
+      </w:r>
+      <w:r>
+        <w:rPr>
+          <w:rFonts w:ascii="Times New Roman" w:hAnsi="Times New Roman" w:cs="Times New Roman"/>
+          <w:b/>
+          <w:sz w:val="24"/>
+          <w:szCs w:val="24"/>
+        </w:rPr>
+        <w:t>2</w:t>
+      </w:r>
+      <w:r>
+        <w:rPr>
+          <w:rFonts w:ascii="Times New Roman" w:hAnsi="Times New Roman" w:cs="Times New Roman"/>
+          <w:b/>
+          <w:sz w:val="24"/>
+          <w:szCs w:val="24"/>
+        </w:rPr>
+        <w:t xml:space="preserve"> </w:t>
+      </w:r>
+      <w:r>
+        <w:rPr>
+          <w:rFonts w:ascii="Times New Roman" w:hAnsi="Times New Roman" w:cs="Times New Roman"/>
+          <w:b/>
+          <w:sz w:val="24"/>
+          <w:szCs w:val="24"/>
+        </w:rPr>
+        <w:t xml:space="preserve">Property </w:t>
+      </w:r>
+      <w:r>
+        <w:rPr>
+          <w:rFonts w:ascii="Times New Roman" w:hAnsi="Times New Roman" w:cs="Times New Roman"/>
+          <w:b/>
+          <w:sz w:val="24"/>
+          <w:szCs w:val="24"/>
+        </w:rPr>
+        <w:t>Predicate</w:t>
+      </w:r>
+    </w:p>
+    <w:p>
+      <w:pPr>
+        <w:spacing w:line="240" w:lineRule="auto"/>
+        <w:jc w:val="both"/>
+        <w:rPr>
+          <w:rFonts w:ascii="Times New Roman" w:hAnsi="Times New Roman" w:cs="Times New Roman"/>
+          <w:b/>
+          <w:sz w:val="24"/>
+          <w:szCs w:val="24"/>
+        </w:rPr>
+      </w:pPr>
+      <w:r>
+        <w:rPr>
+          <w:rFonts w:ascii="Times New Roman" w:hAnsi="Times New Roman" w:cs="Times New Roman"/>
+          <w:b/>
+          <w:sz w:val="24"/>
+          <w:szCs w:val="24"/>
+        </w:rPr>
+        <w:t>8.3.</w:t>
+      </w:r>
+      <w:r>
+        <w:rPr>
+          <w:rFonts w:ascii="Times New Roman" w:hAnsi="Times New Roman" w:cs="Times New Roman"/>
+          <w:b/>
+          <w:sz w:val="24"/>
+          <w:szCs w:val="24"/>
+        </w:rPr>
+        <w:t>3</w:t>
+      </w:r>
+      <w:r>
+        <w:rPr>
+          <w:rFonts w:ascii="Times New Roman" w:hAnsi="Times New Roman" w:cs="Times New Roman"/>
+          <w:b/>
+          <w:sz w:val="24"/>
+          <w:szCs w:val="24"/>
+        </w:rPr>
+        <w:t xml:space="preserve"> </w:t>
+      </w:r>
+      <w:r>
+        <w:rPr>
+          <w:rFonts w:ascii="Times New Roman" w:hAnsi="Times New Roman" w:cs="Times New Roman"/>
+          <w:b/>
+          <w:sz w:val="24"/>
+          <w:szCs w:val="24"/>
+        </w:rPr>
+        <w:t xml:space="preserve">Modifier </w:t>
+      </w:r>
+      <w:r>
+        <w:rPr>
+          <w:rFonts w:ascii="Times New Roman" w:hAnsi="Times New Roman" w:cs="Times New Roman"/>
+          <w:b/>
+          <w:sz w:val="24"/>
+          <w:szCs w:val="24"/>
+        </w:rPr>
+        <w:t>Predicate</w:t>
+      </w:r>
+    </w:p>
+    <w:p>
+      <w:pPr>
+        <w:spacing w:line="240" w:lineRule="auto"/>
+        <w:jc w:val="both"/>
+        <w:rPr>
+          <w:rFonts w:ascii="Times New Roman" w:hAnsi="Times New Roman" w:cs="Times New Roman"/>
+          <w:b/>
+          <w:sz w:val="24"/>
+          <w:szCs w:val="24"/>
+        </w:rPr>
+      </w:pPr>
+      <w:r>
+        <w:rPr>
+          <w:rFonts w:ascii="Times New Roman" w:hAnsi="Times New Roman" w:cs="Times New Roman"/>
+          <w:b/>
+          <w:sz w:val="24"/>
+          <w:szCs w:val="24"/>
+        </w:rPr>
+        <w:t>8.3.4 Possessive Predicate</w:t>
+      </w:r>
+    </w:p>
+    <w:p>
+      <w:pPr>
+        <w:spacing w:line="240" w:lineRule="auto"/>
+        <w:jc w:val="both"/>
+        <w:rPr>
+          <w:rFonts w:ascii="Times New Roman" w:hAnsi="Times New Roman" w:cs="Times New Roman"/>
+          <w:b/>
+          <w:sz w:val="24"/>
+          <w:szCs w:val="24"/>
+        </w:rPr>
+      </w:pPr>
+      <w:r>
+        <w:rPr>
+          <w:rFonts w:ascii="Times New Roman" w:hAnsi="Times New Roman" w:cs="Times New Roman"/>
+          <w:b/>
+          <w:sz w:val="24"/>
+          <w:szCs w:val="24"/>
+        </w:rPr>
+        <w:t>8.3.5 Similarity or _is Predicate</w:t>
+      </w:r>
+    </w:p>
+    <w:p>
+      <w:pPr>
+        <w:spacing w:line="240" w:lineRule="auto"/>
+        <w:jc w:val="both"/>
+        <w:rPr>
+          <w:rFonts w:ascii="Times New Roman" w:hAnsi="Times New Roman" w:cs="Times New Roman"/>
+          <w:b/>
+          <w:sz w:val="24"/>
+          <w:szCs w:val="24"/>
+        </w:rPr>
+      </w:pPr>
+      <w:r>
+        <w:rPr>
+          <w:rFonts w:ascii="Times New Roman" w:hAnsi="Times New Roman" w:cs="Times New Roman"/>
+          <w:b/>
+          <w:sz w:val="24"/>
+          <w:szCs w:val="24"/>
+        </w:rPr>
+        <w:t>8.3.6 Relation Predicate</w:t>
+      </w:r>
+    </w:p>
+    <w:p>
+      <w:pPr>
+        <w:spacing w:line="240" w:lineRule="auto"/>
+        <w:jc w:val="both"/>
+        <w:rPr>
+          <w:rFonts w:ascii="Times New Roman" w:hAnsi="Times New Roman" w:cs="Times New Roman"/>
+          <w:b/>
+          <w:sz w:val="24"/>
+          <w:szCs w:val="24"/>
+        </w:rPr>
+      </w:pPr>
+      <w:r>
+        <w:rPr>
+          <w:rFonts w:ascii="Times New Roman" w:hAnsi="Times New Roman" w:cs="Times New Roman"/>
+          <w:b/>
+          <w:sz w:val="24"/>
+          <w:szCs w:val="24"/>
+        </w:rPr>
+        <w:t>8.3.7 Named Entity Predicates</w:t>
+      </w:r>
+    </w:p>
+    <w:p>
+      <w:pPr>
+        <w:spacing w:line="240" w:lineRule="auto"/>
+        <w:jc w:val="both"/>
+        <w:rPr>
+          <w:rFonts w:ascii="Times New Roman" w:hAnsi="Times New Roman" w:cs="Times New Roman"/>
+          <w:b/>
+          <w:sz w:val="24"/>
+          <w:szCs w:val="24"/>
+        </w:rPr>
+      </w:pPr>
+      <w:r>
+        <w:rPr>
+          <w:rFonts w:ascii="Times New Roman" w:hAnsi="Times New Roman" w:cs="Times New Roman"/>
+          <w:b/>
+          <w:sz w:val="24"/>
+          <w:szCs w:val="24"/>
+        </w:rPr>
+        <w:t>8.3.7.1 Time Predicate</w:t>
+      </w:r>
+    </w:p>
+    <w:p>
+      <w:pPr>
+        <w:spacing w:line="240" w:lineRule="auto"/>
+        <w:jc w:val="both"/>
+        <w:rPr>
+          <w:rFonts w:ascii="Times New Roman" w:hAnsi="Times New Roman" w:cs="Times New Roman"/>
+          <w:b/>
+          <w:sz w:val="24"/>
+          <w:szCs w:val="24"/>
+        </w:rPr>
+      </w:pPr>
+      <w:r>
+        <w:rPr>
+          <w:rFonts w:ascii="Times New Roman" w:hAnsi="Times New Roman" w:cs="Times New Roman"/>
+          <w:b/>
+          <w:sz w:val="24"/>
+          <w:szCs w:val="24"/>
+        </w:rPr>
+        <w:t>8.3.7.2 Location Predicate</w:t>
+      </w:r>
+    </w:p>
+    <w:p>
+      <w:pPr>
+        <w:spacing w:line="240" w:lineRule="auto"/>
+        <w:jc w:val="both"/>
+        <w:rPr>
+          <w:rFonts w:ascii="Times New Roman" w:hAnsi="Times New Roman" w:cs="Times New Roman"/>
+          <w:b/>
+          <w:sz w:val="24"/>
+          <w:szCs w:val="24"/>
+        </w:rPr>
+      </w:pPr>
+      <w:r>
+        <w:rPr>
+          <w:rFonts w:ascii="Times New Roman" w:hAnsi="Times New Roman" w:cs="Times New Roman"/>
+          <w:b/>
+          <w:sz w:val="24"/>
+          <w:szCs w:val="24"/>
+        </w:rPr>
+        <w:t>8.3.7.3 Organization Predicate</w:t>
+      </w:r>
+    </w:p>
+    <w:p>
+      <w:pPr>
+        <w:spacing w:line="240" w:lineRule="auto"/>
+        <w:jc w:val="both"/>
+        <w:rPr>
+          <w:rFonts w:ascii="Times New Roman" w:hAnsi="Times New Roman" w:cs="Times New Roman"/>
+          <w:b/>
+          <w:sz w:val="24"/>
+          <w:szCs w:val="24"/>
+        </w:rPr>
+      </w:pPr>
+      <w:r>
+        <w:rPr>
+          <w:rFonts w:ascii="Times New Roman" w:hAnsi="Times New Roman" w:cs="Times New Roman"/>
+          <w:b/>
+          <w:sz w:val="24"/>
+          <w:szCs w:val="24"/>
+        </w:rPr>
+        <w:t>8.3.8 Special Predicates</w:t>
+      </w:r>
+    </w:p>
+    <w:p>
+      <w:pPr>
+        <w:spacing w:line="240" w:lineRule="auto"/>
+        <w:jc w:val="both"/>
+        <w:rPr>
+          <w:rFonts w:ascii="Times New Roman" w:hAnsi="Times New Roman" w:cs="Times New Roman"/>
+          <w:b/>
+          <w:sz w:val="24"/>
+          <w:szCs w:val="24"/>
+        </w:rPr>
+      </w:pPr>
+      <w:r>
+        <w:rPr>
+          <w:rFonts w:ascii="Times New Roman" w:hAnsi="Times New Roman" w:cs="Times New Roman"/>
+          <w:b/>
+          <w:sz w:val="24"/>
+          <w:szCs w:val="24"/>
+        </w:rPr>
+        <w:t>8.3.8.1 Time Span Predicates</w:t>
+      </w:r>
+    </w:p>
+    <w:p>
+      <w:pPr>
+        <w:spacing w:line="240" w:lineRule="auto"/>
+        <w:jc w:val="both"/>
+        <w:rPr>
+          <w:rFonts w:ascii="Times New Roman" w:hAnsi="Times New Roman" w:cs="Times New Roman"/>
+          <w:b/>
+          <w:sz w:val="24"/>
+          <w:szCs w:val="24"/>
+        </w:rPr>
+      </w:pPr>
+      <w:r>
+        <w:rPr>
+          <w:rFonts w:ascii="Times New Roman" w:hAnsi="Times New Roman" w:cs="Times New Roman"/>
+          <w:b/>
+          <w:sz w:val="24"/>
+          <w:szCs w:val="24"/>
+        </w:rPr>
+        <w:t>8.3.8.2 Date Part Predicates</w:t>
+      </w:r>
+    </w:p>
+    <w:p>
+      <w:pPr>
+        <w:spacing w:line="240" w:lineRule="auto"/>
+        <w:jc w:val="both"/>
+        <w:rPr>
+          <w:rFonts w:ascii="Times New Roman" w:hAnsi="Times New Roman" w:cs="Times New Roman"/>
+          <w:b/>
+          <w:sz w:val="24"/>
+          <w:szCs w:val="24"/>
+        </w:rPr>
+      </w:pPr>
+      <w:r>
+        <w:rPr>
+          <w:rFonts w:ascii="Times New Roman" w:hAnsi="Times New Roman" w:cs="Times New Roman"/>
+          <w:b/>
+          <w:sz w:val="24"/>
+          <w:szCs w:val="24"/>
+        </w:rPr>
+        <w:t>8.3.8.3 Appositional Predicates for Concepts</w:t>
+      </w:r>
+    </w:p>
+    <w:p>
+      <w:pPr>
+        <w:spacing w:line="240" w:lineRule="auto"/>
+        <w:jc w:val="both"/>
+        <w:rPr>
+          <w:rFonts w:ascii="Times New Roman" w:hAnsi="Times New Roman" w:cs="Times New Roman"/>
+          <w:b/>
+          <w:sz w:val="24"/>
+          <w:szCs w:val="24"/>
+        </w:rPr>
+      </w:pPr>
+      <w:r>
+        <w:rPr>
+          <w:rFonts w:ascii="Times New Roman" w:hAnsi="Times New Roman" w:cs="Times New Roman"/>
+          <w:b/>
+          <w:sz w:val="24"/>
+          <w:szCs w:val="24"/>
+        </w:rPr>
+        <w:t>8.3.8.4 Abbreviation Predicate</w:t>
+      </w:r>
+    </w:p>
+    <w:p>
+      <w:pPr>
+        <w:spacing w:line="240" w:lineRule="auto"/>
+        <w:jc w:val="both"/>
+        <w:rPr>
+          <w:rFonts w:ascii="Times New Roman" w:hAnsi="Times New Roman" w:cs="Times New Roman"/>
+          <w:b/>
+          <w:sz w:val="24"/>
+          <w:szCs w:val="24"/>
+        </w:rPr>
+      </w:pPr>
+      <w:r>
+        <w:rPr>
+          <w:rFonts w:ascii="Times New Roman" w:hAnsi="Times New Roman" w:cs="Times New Roman"/>
+          <w:b/>
+          <w:sz w:val="24"/>
+          <w:szCs w:val="24"/>
+        </w:rPr>
+        <w:t xml:space="preserve">8.4 Supplementary Knowledge </w:t>
+      </w:r>
+      <w:r>
+        <w:rPr>
+          <w:rFonts w:ascii="Times New Roman" w:hAnsi="Times New Roman" w:cs="Times New Roman"/>
+          <w:b/>
+          <w:sz w:val="24"/>
+          <w:szCs w:val="24"/>
+        </w:rPr>
+        <w:t>Generation</w:t>
+      </w:r>
+    </w:p>
+    <w:p>
+      <w:pPr>
+        <w:spacing w:line="240" w:lineRule="auto"/>
+        <w:jc w:val="both"/>
+        <w:rPr>
+          <w:rFonts w:ascii="Times New Roman" w:hAnsi="Times New Roman" w:cs="Times New Roman"/>
+          <w:b/>
+          <w:sz w:val="24"/>
+          <w:szCs w:val="24"/>
+        </w:rPr>
+      </w:pPr>
+      <w:r>
+        <w:rPr>
+          <w:rFonts w:ascii="Times New Roman" w:hAnsi="Times New Roman" w:cs="Times New Roman"/>
+          <w:b/>
+          <w:sz w:val="24"/>
+          <w:szCs w:val="24"/>
+        </w:rPr>
+        <w:t>8.4.1 Ontology Representation</w:t>
+      </w:r>
+    </w:p>
+    <w:p>
+      <w:pPr>
+        <w:spacing w:line="240" w:lineRule="auto"/>
+        <w:jc w:val="both"/>
+        <w:rPr>
+          <w:rFonts w:ascii="Times New Roman" w:hAnsi="Times New Roman" w:cs="Times New Roman"/>
+          <w:b/>
+          <w:sz w:val="24"/>
+          <w:szCs w:val="24"/>
+        </w:rPr>
+      </w:pPr>
+      <w:r>
+        <w:rPr>
+          <w:rFonts w:ascii="Times New Roman" w:hAnsi="Times New Roman" w:cs="Times New Roman"/>
+          <w:b/>
+          <w:sz w:val="24"/>
+          <w:szCs w:val="24"/>
+        </w:rPr>
+        <w:t>8.4.1.1 Hypernym Rule Generation</w:t>
+      </w:r>
+    </w:p>
+    <w:p>
+      <w:pPr>
+        <w:spacing w:line="240" w:lineRule="auto"/>
+        <w:jc w:val="both"/>
+        <w:rPr>
+          <w:rFonts w:ascii="Times New Roman" w:hAnsi="Times New Roman" w:cs="Times New Roman"/>
+          <w:b/>
+          <w:sz w:val="24"/>
+          <w:szCs w:val="24"/>
+        </w:rPr>
+      </w:pPr>
+      <w:r>
+        <w:rPr>
+          <w:rFonts w:ascii="Times New Roman" w:hAnsi="Times New Roman" w:cs="Times New Roman"/>
+          <w:b/>
+          <w:sz w:val="24"/>
+          <w:szCs w:val="24"/>
+        </w:rPr>
+        <w:t>8.4.1.2 Meronym Rule Generation</w:t>
+      </w:r>
+      <w:r>
+        <w:rPr>
+          <w:rFonts w:ascii="Times New Roman" w:hAnsi="Times New Roman" w:cs="Times New Roman"/>
+          <w:b/>
+          <w:sz w:val="24"/>
+          <w:szCs w:val="24"/>
+        </w:rPr>
+        <w:t xml:space="preserve"> (K Level)</w:t>
+      </w:r>
+    </w:p>
+    <w:p>
+      <w:pPr>
+        <w:spacing w:line="240" w:lineRule="auto"/>
+        <w:jc w:val="both"/>
+        <w:rPr>
+          <w:rFonts w:ascii="Times New Roman" w:hAnsi="Times New Roman" w:cs="Times New Roman"/>
+          <w:b/>
+          <w:sz w:val="24"/>
+          <w:szCs w:val="24"/>
+        </w:rPr>
+      </w:pPr>
+      <w:r>
+        <w:rPr>
+          <w:rFonts w:ascii="Times New Roman" w:hAnsi="Times New Roman" w:cs="Times New Roman"/>
+          <w:b/>
+          <w:sz w:val="24"/>
+          <w:szCs w:val="24"/>
+        </w:rPr>
+        <w:t>8.4.2 Word Sense Disambiguation</w:t>
+      </w:r>
+    </w:p>
+    <w:p>
+      <w:pPr>
+        <w:spacing w:line="240" w:lineRule="auto"/>
+        <w:jc w:val="both"/>
+        <w:rPr>
+          <w:rFonts w:ascii="Times New Roman" w:hAnsi="Times New Roman" w:cs="Times New Roman"/>
+          <w:b/>
+          <w:sz w:val="24"/>
+          <w:szCs w:val="24"/>
+        </w:rPr>
+      </w:pPr>
+      <w:r>
+        <w:rPr>
+          <w:rFonts w:ascii="Times New Roman" w:hAnsi="Times New Roman" w:cs="Times New Roman"/>
+          <w:b/>
+          <w:sz w:val="24"/>
+          <w:szCs w:val="24"/>
+        </w:rPr>
+        <w:lastRenderedPageBreak/>
+        <w:t xml:space="preserve">8.4.2.1 </w:t>
+      </w:r>
+      <w:r>
+        <w:rPr>
+          <w:rFonts w:ascii="Times New Roman" w:hAnsi="Times New Roman" w:cs="Times New Roman"/>
+          <w:b/>
+          <w:sz w:val="24"/>
+          <w:szCs w:val="24"/>
+        </w:rPr>
+        <w:t xml:space="preserve">Representation of </w:t>
+      </w:r>
+      <w:r>
+        <w:rPr>
+          <w:rFonts w:ascii="Times New Roman" w:hAnsi="Times New Roman" w:cs="Times New Roman"/>
+          <w:b/>
+          <w:sz w:val="24"/>
+          <w:szCs w:val="24"/>
+        </w:rPr>
+        <w:t>Word Sense Disambiguation</w:t>
+      </w:r>
+      <w:bookmarkStart w:id="0" w:name="_GoBack"/>
+      <w:bookmarkEnd w:id="0"/>
+    </w:p>
+    <w:p>
+      <w:pPr>
+        <w:spacing w:line="240" w:lineRule="auto"/>
+        <w:jc w:val="both"/>
+        <w:rPr>
+          <w:rFonts w:ascii="Times New Roman" w:hAnsi="Times New Roman" w:cs="Times New Roman"/>
+          <w:b/>
+          <w:sz w:val="24"/>
+          <w:szCs w:val="24"/>
+        </w:rPr>
+      </w:pPr>
+      <w:r>
+        <w:rPr>
+          <w:rFonts w:ascii="Times New Roman" w:hAnsi="Times New Roman" w:cs="Times New Roman"/>
+          <w:b/>
+          <w:sz w:val="24"/>
+          <w:szCs w:val="24"/>
+        </w:rPr>
+        <w:t xml:space="preserve">8.4.2.2 </w:t>
+      </w:r>
+      <w:r>
+        <w:rPr>
+          <w:rFonts w:ascii="Times New Roman" w:hAnsi="Times New Roman" w:cs="Times New Roman"/>
+          <w:b/>
+          <w:sz w:val="24"/>
+          <w:szCs w:val="24"/>
+        </w:rPr>
+        <w:t>Preference Patterns</w:t>
+      </w:r>
+      <w:r>
+        <w:rPr>
+          <w:rFonts w:ascii="Times New Roman" w:hAnsi="Times New Roman" w:cs="Times New Roman"/>
+          <w:b/>
+          <w:sz w:val="24"/>
+          <w:szCs w:val="24"/>
+        </w:rPr>
+        <w:t xml:space="preserve"> for senses</w:t>
+      </w:r>
+    </w:p>
+    <w:p>
+      <w:pPr>
+        <w:spacing w:line="240" w:lineRule="auto"/>
+        <w:jc w:val="both"/>
+        <w:rPr>
+          <w:rFonts w:ascii="Times New Roman" w:hAnsi="Times New Roman" w:cs="Times New Roman"/>
+          <w:b/>
+          <w:sz w:val="24"/>
+          <w:szCs w:val="24"/>
+        </w:rPr>
+      </w:pPr>
+      <w:r>
+        <w:rPr>
+          <w:rFonts w:ascii="Times New Roman" w:hAnsi="Times New Roman" w:cs="Times New Roman"/>
+          <w:b/>
+          <w:sz w:val="24"/>
+          <w:szCs w:val="24"/>
+        </w:rPr>
+        <w:t xml:space="preserve">8.4.2.3 </w:t>
+      </w:r>
+      <w:r>
+        <w:rPr>
+          <w:rFonts w:ascii="Times New Roman" w:hAnsi="Times New Roman" w:cs="Times New Roman"/>
+          <w:b/>
+          <w:sz w:val="24"/>
+          <w:szCs w:val="24"/>
+        </w:rPr>
+        <w:t>Sources for Word Sense Disambiguation</w:t>
       </w:r>
     </w:p>
     <w:sectPr>
@@ -17294,7 +18260,7 @@
 </file>
 
 <file path=customXml/itemProps1.xml><?xml version="1.0" encoding="utf-8"?>
-<ds:datastoreItem xmlns:ds="http://schemas.openxmlformats.org/officeDocument/2006/customXml" ds:itemID="{4570C395-E97C-4FDA-8ECF-A18B2B780B73}">
+<ds:datastoreItem xmlns:ds="http://schemas.openxmlformats.org/officeDocument/2006/customXml" ds:itemID="{422841A1-27DB-4288-AB38-C15ADEE70184}">
   <ds:schemaRefs>
     <ds:schemaRef ds:uri="http://schemas.openxmlformats.org/officeDocument/2006/bibliography"/>
   </ds:schemaRefs>

</xml_diff>

<commit_message>
Fixing Chapter 2 Overview
</commit_message>
<xml_diff>
--- a/Notes/RoughDraft.docx
+++ b/Notes/RoughDraft.docx
@@ -1978,24 +1978,10 @@
           <w:sz w:val="24"/>
           <w:szCs w:val="24"/>
         </w:rPr>
-        <w:t xml:space="preserve">further elaborates on some of the important definitions, concepts and patterns used in answer-set programming. At the end of </w:t>
-      </w:r>
-      <w:r>
-        <w:rPr>
-          <w:rFonts w:ascii="Times New Roman" w:hAnsi="Times New Roman" w:cs="Times New Roman"/>
-          <w:sz w:val="24"/>
-          <w:szCs w:val="24"/>
-        </w:rPr>
-        <w:t xml:space="preserve">this </w:t>
-      </w:r>
-      <w:r>
-        <w:rPr>
-          <w:rFonts w:ascii="Times New Roman" w:hAnsi="Times New Roman" w:cs="Times New Roman"/>
-          <w:sz w:val="24"/>
-          <w:szCs w:val="24"/>
-        </w:rPr>
-        <w:t>chapter, we will go over some of the systems that are developed to run ASP programs.</w:t>
-      </w:r>
+        <w:t>further elaborates on some of the important definitions, concepts and patterns used in answer-set programming.</w:t>
+      </w:r>
+      <w:bookmarkStart w:id="0" w:name="_GoBack"/>
+      <w:bookmarkEnd w:id="0"/>
     </w:p>
     <w:p>
       <w:pPr>
@@ -10345,7 +10331,7 @@
                 <w:szCs w:val="24"/>
               </w:rPr>
             </w:pPr>
-            <w:bookmarkStart w:id="0" w:name="_Hlk510748909"/>
+            <w:bookmarkStart w:id="1" w:name="_Hlk510748909"/>
             <w:r>
               <w:rPr>
                 <w:rFonts w:ascii="Times New Roman" w:eastAsia="Times New Roman" w:hAnsi="Times New Roman" w:cs="Times New Roman"/>
@@ -10693,7 +10679,7 @@
           </w:p>
         </w:tc>
       </w:tr>
-      <w:bookmarkEnd w:id="0"/>
+      <w:bookmarkEnd w:id="1"/>
     </w:tbl>
     <w:p>
       <w:pPr>
@@ -30937,7 +30923,7 @@
         </w:rPr>
         <w:t xml:space="preserve"> physical_entity </w:t>
       </w:r>
-      <w:bookmarkStart w:id="1" w:name="_Hlk510486990"/>
+      <w:bookmarkStart w:id="2" w:name="_Hlk510486990"/>
       <w:r>
         <w:rPr>
           <w:rFonts w:ascii="Times New Roman" w:hAnsi="Times New Roman" w:cs="Times New Roman"/>
@@ -30946,7 +30932,7 @@
         </w:rPr>
         <w:sym w:font="Wingdings" w:char="F0E0"/>
       </w:r>
-      <w:bookmarkEnd w:id="1"/>
+      <w:bookmarkEnd w:id="2"/>
       <w:r>
         <w:rPr>
           <w:rFonts w:ascii="Times New Roman" w:hAnsi="Times New Roman" w:cs="Times New Roman"/>
@@ -33641,7 +33627,7 @@
           <w:szCs w:val="24"/>
         </w:rPr>
       </w:pPr>
-      <w:bookmarkStart w:id="2" w:name="_Hlk510735336"/>
+      <w:bookmarkStart w:id="3" w:name="_Hlk510735336"/>
       <w:r>
         <w:rPr>
           <w:rFonts w:ascii="Times New Roman" w:hAnsi="Times New Roman" w:cs="Times New Roman"/>
@@ -33661,7 +33647,7 @@
         </w:rPr>
         <w:t>i</w:t>
       </w:r>
-      <w:bookmarkEnd w:id="2"/>
+      <w:bookmarkEnd w:id="3"/>
       <w:r>
         <w:rPr>
           <w:rFonts w:ascii="Times New Roman" w:hAnsi="Times New Roman" w:cs="Times New Roman"/>
@@ -44827,25 +44813,7 @@
           <w:sz w:val="24"/>
           <w:szCs w:val="24"/>
         </w:rPr>
-        <w:t>_similar</w:t>
-      </w:r>
-      <w:r>
-        <w:rPr>
-          <w:rFonts w:ascii="Times New Roman" w:hAnsi="Times New Roman" w:cs="Times New Roman"/>
-          <w:i/>
-          <w:sz w:val="24"/>
-          <w:szCs w:val="24"/>
-        </w:rPr>
-        <w:t xml:space="preserve"> </w:t>
-      </w:r>
-      <w:r>
-        <w:rPr>
-          <w:rFonts w:ascii="Times New Roman" w:hAnsi="Times New Roman" w:cs="Times New Roman"/>
-          <w:i/>
-          <w:sz w:val="24"/>
-          <w:szCs w:val="24"/>
-        </w:rPr>
-        <w:t>(X, X).</w:t>
+        <w:t>_similar (X, X).</w:t>
       </w:r>
     </w:p>
     <w:p>
@@ -44912,99 +44880,27 @@
           <w:sz w:val="24"/>
           <w:szCs w:val="24"/>
         </w:rPr>
-        <w:t>_similar</w:t>
-      </w:r>
-      <w:r>
-        <w:rPr>
-          <w:rFonts w:ascii="Times New Roman" w:hAnsi="Times New Roman" w:cs="Times New Roman"/>
-          <w:i/>
-          <w:sz w:val="24"/>
-          <w:szCs w:val="24"/>
-        </w:rPr>
-        <w:t xml:space="preserve"> </w:t>
-      </w:r>
-      <w:r>
-        <w:rPr>
-          <w:rFonts w:ascii="Times New Roman" w:hAnsi="Times New Roman" w:cs="Times New Roman"/>
-          <w:i/>
-          <w:sz w:val="24"/>
-          <w:szCs w:val="24"/>
-        </w:rPr>
-        <w:t>(X, Y)</w:t>
-      </w:r>
-      <w:r>
-        <w:rPr>
-          <w:rFonts w:ascii="Times New Roman" w:hAnsi="Times New Roman" w:cs="Times New Roman"/>
-          <w:i/>
-          <w:sz w:val="24"/>
-          <w:szCs w:val="24"/>
-        </w:rPr>
-        <w:t xml:space="preserve"> </w:t>
-      </w:r>
-      <w:r>
-        <w:rPr>
-          <w:rFonts w:ascii="Times New Roman" w:hAnsi="Times New Roman" w:cs="Times New Roman"/>
-          <w:i/>
-          <w:sz w:val="24"/>
-          <w:szCs w:val="24"/>
-        </w:rPr>
-        <w:t>:- _abbreviation</w:t>
-      </w:r>
-      <w:r>
-        <w:rPr>
-          <w:rFonts w:ascii="Times New Roman" w:hAnsi="Times New Roman" w:cs="Times New Roman"/>
-          <w:i/>
-          <w:sz w:val="24"/>
-          <w:szCs w:val="24"/>
-        </w:rPr>
-        <w:t xml:space="preserve"> </w:t>
-      </w:r>
-      <w:r>
-        <w:rPr>
-          <w:rFonts w:ascii="Times New Roman" w:hAnsi="Times New Roman" w:cs="Times New Roman"/>
-          <w:i/>
-          <w:sz w:val="24"/>
-          <w:szCs w:val="24"/>
-        </w:rPr>
-        <w:t>(X, Y).</w:t>
-      </w:r>
-    </w:p>
-    <w:p>
-      <w:pPr>
-        <w:spacing w:line="240" w:lineRule="auto"/>
-        <w:rPr>
-          <w:rFonts w:ascii="Times New Roman" w:hAnsi="Times New Roman" w:cs="Times New Roman"/>
-          <w:i/>
-          <w:sz w:val="24"/>
-          <w:szCs w:val="24"/>
-        </w:rPr>
-      </w:pPr>
-      <w:r>
-        <w:rPr>
-          <w:rFonts w:ascii="Times New Roman" w:hAnsi="Times New Roman" w:cs="Times New Roman"/>
-          <w:i/>
-          <w:sz w:val="24"/>
-          <w:szCs w:val="24"/>
-        </w:rPr>
-        <w:t>_similar(X, Y) :- _abbreviation</w:t>
-      </w:r>
-      <w:r>
-        <w:rPr>
-          <w:rFonts w:ascii="Times New Roman" w:hAnsi="Times New Roman" w:cs="Times New Roman"/>
-          <w:i/>
-          <w:sz w:val="24"/>
-          <w:szCs w:val="24"/>
-        </w:rPr>
-        <w:t xml:space="preserve"> </w:t>
-      </w:r>
-      <w:r>
-        <w:rPr>
-          <w:rFonts w:ascii="Times New Roman" w:hAnsi="Times New Roman" w:cs="Times New Roman"/>
-          <w:i/>
-          <w:sz w:val="24"/>
-          <w:szCs w:val="24"/>
-        </w:rPr>
-        <w:t>(Y, X).</w:t>
+        <w:t>_similar (X, Y) :- _abbreviation (X, Y).</w:t>
+      </w:r>
+    </w:p>
+    <w:p>
+      <w:pPr>
+        <w:spacing w:line="240" w:lineRule="auto"/>
+        <w:rPr>
+          <w:rFonts w:ascii="Times New Roman" w:hAnsi="Times New Roman" w:cs="Times New Roman"/>
+          <w:i/>
+          <w:sz w:val="24"/>
+          <w:szCs w:val="24"/>
+        </w:rPr>
+      </w:pPr>
+      <w:r>
+        <w:rPr>
+          <w:rFonts w:ascii="Times New Roman" w:hAnsi="Times New Roman" w:cs="Times New Roman"/>
+          <w:i/>
+          <w:sz w:val="24"/>
+          <w:szCs w:val="24"/>
+        </w:rPr>
+        <w:t>_similar(X, Y) :- _abbreviation (Y, X).</w:t>
       </w:r>
     </w:p>
     <w:p>
@@ -45055,61 +44951,7 @@
           <w:sz w:val="24"/>
           <w:szCs w:val="24"/>
         </w:rPr>
-        <w:t>_similar(X, Y) :- _</w:t>
-      </w:r>
-      <w:r>
-        <w:rPr>
-          <w:rFonts w:ascii="Times New Roman" w:hAnsi="Times New Roman" w:cs="Times New Roman"/>
-          <w:i/>
-          <w:sz w:val="24"/>
-          <w:szCs w:val="24"/>
-        </w:rPr>
-        <w:t>is</w:t>
-      </w:r>
-      <w:r>
-        <w:rPr>
-          <w:rFonts w:ascii="Times New Roman" w:hAnsi="Times New Roman" w:cs="Times New Roman"/>
-          <w:i/>
-          <w:sz w:val="24"/>
-          <w:szCs w:val="24"/>
-        </w:rPr>
-        <w:t xml:space="preserve"> (</w:t>
-      </w:r>
-      <w:r>
-        <w:rPr>
-          <w:rFonts w:ascii="Times New Roman" w:hAnsi="Times New Roman" w:cs="Times New Roman"/>
-          <w:i/>
-          <w:sz w:val="24"/>
-          <w:szCs w:val="24"/>
-        </w:rPr>
-        <w:t>X</w:t>
-      </w:r>
-      <w:r>
-        <w:rPr>
-          <w:rFonts w:ascii="Times New Roman" w:hAnsi="Times New Roman" w:cs="Times New Roman"/>
-          <w:i/>
-          <w:sz w:val="24"/>
-          <w:szCs w:val="24"/>
-        </w:rPr>
-        <w:t xml:space="preserve">, </w:t>
-      </w:r>
-      <w:r>
-        <w:rPr>
-          <w:rFonts w:ascii="Times New Roman" w:hAnsi="Times New Roman" w:cs="Times New Roman"/>
-          <w:i/>
-          <w:sz w:val="24"/>
-          <w:szCs w:val="24"/>
-        </w:rPr>
-        <w:t>Y</w:t>
-      </w:r>
-      <w:r>
-        <w:rPr>
-          <w:rFonts w:ascii="Times New Roman" w:hAnsi="Times New Roman" w:cs="Times New Roman"/>
-          <w:i/>
-          <w:sz w:val="24"/>
-          <w:szCs w:val="24"/>
-        </w:rPr>
-        <w:t>).</w:t>
+        <w:t>_similar(X, Y) :- _is (X, Y).</w:t>
       </w:r>
     </w:p>
     <w:p>
@@ -45169,61 +45011,7 @@
           <w:sz w:val="24"/>
           <w:szCs w:val="24"/>
         </w:rPr>
-        <w:t xml:space="preserve">_similar(X, </w:t>
-      </w:r>
-      <w:r>
-        <w:rPr>
-          <w:rFonts w:ascii="Times New Roman" w:hAnsi="Times New Roman" w:cs="Times New Roman"/>
-          <w:i/>
-          <w:sz w:val="24"/>
-          <w:szCs w:val="24"/>
-        </w:rPr>
-        <w:t>Z</w:t>
-      </w:r>
-      <w:r>
-        <w:rPr>
-          <w:rFonts w:ascii="Times New Roman" w:hAnsi="Times New Roman" w:cs="Times New Roman"/>
-          <w:i/>
-          <w:sz w:val="24"/>
-          <w:szCs w:val="24"/>
-        </w:rPr>
-        <w:t>)</w:t>
-      </w:r>
-      <w:r>
-        <w:rPr>
-          <w:rFonts w:ascii="Times New Roman" w:hAnsi="Times New Roman" w:cs="Times New Roman"/>
-          <w:i/>
-          <w:sz w:val="24"/>
-          <w:szCs w:val="24"/>
-        </w:rPr>
-        <w:t xml:space="preserve">, </w:t>
-      </w:r>
-      <w:r>
-        <w:rPr>
-          <w:rFonts w:ascii="Times New Roman" w:hAnsi="Times New Roman" w:cs="Times New Roman"/>
-          <w:i/>
-          <w:sz w:val="24"/>
-          <w:szCs w:val="24"/>
-        </w:rPr>
-        <w:t>_similar(</w:t>
-      </w:r>
-      <w:r>
-        <w:rPr>
-          <w:rFonts w:ascii="Times New Roman" w:hAnsi="Times New Roman" w:cs="Times New Roman"/>
-          <w:i/>
-          <w:sz w:val="24"/>
-          <w:szCs w:val="24"/>
-        </w:rPr>
-        <w:t>Z</w:t>
-      </w:r>
-      <w:r>
-        <w:rPr>
-          <w:rFonts w:ascii="Times New Roman" w:hAnsi="Times New Roman" w:cs="Times New Roman"/>
-          <w:i/>
-          <w:sz w:val="24"/>
-          <w:szCs w:val="24"/>
-        </w:rPr>
-        <w:t>, Y)</w:t>
+        <w:t>_similar(X, Z), _similar(Z, Y)</w:t>
       </w:r>
       <w:r>
         <w:rPr>
@@ -46067,7 +45855,7 @@
         </w:rPr>
         <w:t xml:space="preserve">, </w:t>
       </w:r>
-      <w:bookmarkStart w:id="3" w:name="_Hlk510817954"/>
+      <w:bookmarkStart w:id="4" w:name="_Hlk510817954"/>
       <w:r>
         <w:rPr>
           <w:rFonts w:ascii="Times New Roman" w:hAnsi="Times New Roman" w:cs="Times New Roman"/>
@@ -46087,7 +45875,7 @@
         </w:rPr>
         <w:t>k</w:t>
       </w:r>
-      <w:bookmarkEnd w:id="3"/>
+      <w:bookmarkEnd w:id="4"/>
       <w:r>
         <w:rPr>
           <w:rFonts w:ascii="Times New Roman" w:hAnsi="Times New Roman" w:cs="Times New Roman"/>
@@ -50984,7 +50772,7 @@
           <w:szCs w:val="24"/>
         </w:rPr>
       </w:pPr>
-      <w:bookmarkStart w:id="4" w:name="_Hlk510827143"/>
+      <w:bookmarkStart w:id="5" w:name="_Hlk510827143"/>
       <w:r>
         <w:rPr>
           <w:rFonts w:ascii="Times New Roman" w:hAnsi="Times New Roman" w:cs="Times New Roman"/>
@@ -51012,7 +50800,7 @@
         </w:rPr>
         <w:t>(E2, borough, of, new_york_city)</w:t>
       </w:r>
-      <w:bookmarkEnd w:id="4"/>
+      <w:bookmarkEnd w:id="5"/>
       <w:r>
         <w:rPr>
           <w:rFonts w:ascii="Times New Roman" w:hAnsi="Times New Roman" w:cs="Times New Roman"/>
@@ -51760,8 +51548,6 @@
           <w:szCs w:val="24"/>
         </w:rPr>
       </w:pPr>
-      <w:bookmarkStart w:id="5" w:name="_GoBack"/>
-      <w:bookmarkEnd w:id="5"/>
       <w:r>
         <w:rPr>
           <w:rFonts w:ascii="Times New Roman" w:hAnsi="Times New Roman" w:cs="Times New Roman"/>
@@ -56702,7 +56488,7 @@
 </file>
 
 <file path=customXml/itemProps1.xml><?xml version="1.0" encoding="utf-8"?>
-<ds:datastoreItem xmlns:ds="http://schemas.openxmlformats.org/officeDocument/2006/customXml" ds:itemID="{23322815-BEEC-4CA2-8F43-BF4856331646}">
+<ds:datastoreItem xmlns:ds="http://schemas.openxmlformats.org/officeDocument/2006/customXml" ds:itemID="{A3779877-C025-4250-A952-20C1BD2C51BD}">
   <ds:schemaRefs>
     <ds:schemaRef ds:uri="http://schemas.openxmlformats.org/officeDocument/2006/bibliography"/>
   </ds:schemaRefs>

</xml_diff>